<commit_message>
Added ability to read from firebase database and get updates from database
</commit_message>
<xml_diff>
--- a/documentation/design-process/1-client-statement/final client statement.docx
+++ b/documentation/design-process/1-client-statement/final client statement.docx
@@ -1,42 +1,70 @@
 
 <file path=word/document.xml><?xml version="1.0" encoding="utf-8"?>
-<w:document xmlns:mc="http://schemas.openxmlformats.org/markup-compatibility/2006" xmlns:o="urn:schemas-microsoft-com:office:office" xmlns:r="http://schemas.openxmlformats.org/officeDocument/2006/relationships" xmlns:m="http://schemas.openxmlformats.org/officeDocument/2006/math" xmlns:v="urn:schemas-microsoft-com:vml" xmlns:wp="http://schemas.openxmlformats.org/drawingml/2006/wordprocessingDrawing" xmlns:w10="urn:schemas-microsoft-com:office:word" xmlns:w="http://schemas.openxmlformats.org/wordprocessingml/2006/main" xmlns:wne="http://schemas.microsoft.com/office/word/2006/wordml" xmlns:sl="http://schemas.openxmlformats.org/schemaLibrary/2006/main" xmlns:a="http://schemas.openxmlformats.org/drawingml/2006/main" xmlns:pic="http://schemas.openxmlformats.org/drawingml/2006/picture" xmlns:c="http://schemas.openxmlformats.org/drawingml/2006/chart" xmlns:lc="http://schemas.openxmlformats.org/drawingml/2006/lockedCanvas" xmlns:dgm="http://schemas.openxmlformats.org/drawingml/2006/diagram" xmlns:wps="http://schemas.microsoft.com/office/word/2010/wordprocessingShape" xmlns:wpg="http://schemas.microsoft.com/office/word/2010/wordprocessingGroup" xmlns:w14="http://schemas.microsoft.com/office/word/2010/wordml" xmlns:w15="http://schemas.microsoft.com/office/word/2012/wordml">
+<w:document xmlns:wpc="http://schemas.microsoft.com/office/word/2010/wordprocessingCanvas" xmlns:cx="http://schemas.microsoft.com/office/drawing/2014/chartex" xmlns:cx1="http://schemas.microsoft.com/office/drawing/2015/9/8/chartex" xmlns:cx2="http://schemas.microsoft.com/office/drawing/2015/10/21/chartex" xmlns:cx3="http://schemas.microsoft.com/office/drawing/2016/5/9/chartex" xmlns:cx4="http://schemas.microsoft.com/office/drawing/2016/5/10/chartex" xmlns:cx5="http://schemas.microsoft.com/office/drawing/2016/5/11/chartex" xmlns:cx6="http://schemas.microsoft.com/office/drawing/2016/5/12/chartex" xmlns:cx7="http://schemas.microsoft.com/office/drawing/2016/5/13/chartex" xmlns:cx8="http://schemas.microsoft.com/office/drawing/2016/5/14/chartex" xmlns:mc="http://schemas.openxmlformats.org/markup-compatibility/2006" xmlns:aink="http://schemas.microsoft.com/office/drawing/2016/ink" xmlns:am3d="http://schemas.microsoft.com/office/drawing/2017/model3d" xmlns:o="urn:schemas-microsoft-com:office:office" xmlns:oel="http://schemas.microsoft.com/office/2019/extlst" xmlns:r="http://schemas.openxmlformats.org/officeDocument/2006/relationships" xmlns:m="http://schemas.openxmlformats.org/officeDocument/2006/math" xmlns:v="urn:schemas-microsoft-com:vml" xmlns:wp14="http://schemas.microsoft.com/office/word/2010/wordprocessingDrawing" xmlns:wp="http://schemas.openxmlformats.org/drawingml/2006/wordprocessingDrawing" xmlns:w10="urn:schemas-microsoft-com:office:word" xmlns:w="http://schemas.openxmlformats.org/wordprocessingml/2006/main" xmlns:w14="http://schemas.microsoft.com/office/word/2010/wordml" xmlns:w15="http://schemas.microsoft.com/office/word/2012/wordml" xmlns:w16cex="http://schemas.microsoft.com/office/word/2018/wordml/cex" xmlns:w16cid="http://schemas.microsoft.com/office/word/2016/wordml/cid" xmlns:w16="http://schemas.microsoft.com/office/word/2018/wordml" xmlns:w16sdtdh="http://schemas.microsoft.com/office/word/2020/wordml/sdtdatahash" xmlns:w16se="http://schemas.microsoft.com/office/word/2015/wordml/symex" xmlns:wpg="http://schemas.microsoft.com/office/word/2010/wordprocessingGroup" xmlns:wpi="http://schemas.microsoft.com/office/word/2010/wordprocessingInk" xmlns:wne="http://schemas.microsoft.com/office/word/2006/wordml" xmlns:wps="http://schemas.microsoft.com/office/word/2010/wordprocessingShape" mc:Ignorable="w14 w15 w16se w16cid w16 w16cex w16sdtdh wp14">
   <w:background w:color="FFFFFF"/>
   <w:body>
     <w:p>
       <w:pPr>
         <w:ind w:firstLine="720"/>
-        <w:rPr/>
-      </w:pPr>
-      <w:r>
+      </w:pPr>
+      <w:r>
+        <w:t xml:space="preserve">Roads are often unacknowledged, but they are vital for a city to run smoothly, so having a robust and effective traffic control system is essential. In order to achieve this, vast amounts of data </w:t>
+      </w:r>
+      <w:proofErr w:type="gramStart"/>
+      <w:r>
+        <w:t>is</w:t>
+      </w:r>
+      <w:proofErr w:type="gramEnd"/>
+      <w:r>
+        <w:t xml:space="preserve"> required to manage existing road infrastructure and plan for new roads. Currently, the City of Regina uses a centralized data collection system, but as traffic systems are inherently dynamic, it requires dynamic data collection. Our solution for this is a </w:t>
+      </w:r>
+      <w:r>
+        <w:t>cost-effective</w:t>
+      </w:r>
+      <w:r>
+        <w:t xml:space="preserve"> real time distributed data collection system. Our product would send real time data including speed, location, and other metrics to the municipality for data analysis. The device would also be able to detect potholes based on a vehicle's suspension, be able to detect road conditions based on a </w:t>
+      </w:r>
+      <w:r>
+        <w:t>car’s</w:t>
+      </w:r>
+      <w:r>
+        <w:t xml:space="preserve"> traction </w:t>
+      </w:r>
+      <w:proofErr w:type="gramStart"/>
+      <w:r>
+        <w:t>control, and</w:t>
+      </w:r>
+      <w:proofErr w:type="gramEnd"/>
+      <w:r>
+        <w:t xml:space="preserve"> be able to communicate with receivers connected to traffic lights in order to facilitate real time traffic control. This would allow the city to analyze traffic data </w:t>
+      </w:r>
+      <w:proofErr w:type="gramStart"/>
+      <w:r>
+        <w:t>in order to</w:t>
+      </w:r>
+      <w:proofErr w:type="gramEnd"/>
+      <w:r>
+        <w:t xml:space="preserve"> optimize traffic flow and future traffic development. It would also make traffic lights more efficient when utilizing real time data. </w:t>
+      </w:r>
+      <w:r>
+        <w:t>To</w:t>
+      </w:r>
+      <w:r>
+        <w:t xml:space="preserve"> achieve user privacy, the data sent to the municipality would be anonymized.</w:t>
+      </w:r>
+    </w:p>
+    <w:p/>
+    <w:p>
+      <w:pPr>
         <w:rPr>
-          <w:rtl w:val="0"/>
+          <w:b/>
         </w:rPr>
-        <w:t xml:space="preserve">Roads are often unacknowledged, but they are vital for a city to run smoothly, so having a robust and effective traffic control system is essential. In order to achieve this, vast amounts of data is required to manage existing road infrastructure and plan for new roads. Currently, the City of Regina uses a centralized data collection system, but as traffic systems are inherently dynamic, it requires dynamic data collection. Our solution for this is a cost effective real time distributed data collection system. Our product would send real time data including speed, location, and other metrics to the municipality for data analysis. The device would also be able to detect potholes based on a vehicle's suspension, be able to detect road conditions based on a cars traction control, and be able to communicate with receivers connected to traffic lights in order to facilitate real time traffic control. This would allow the city to analyze traffic data in order to optimize traffic flow and future traffic development. It would also make traffic lights more efficient when utilizing real time data. In order to achieve user privacy, the data sent to the municipality would be anonymized.</w:t>
-      </w:r>
-    </w:p>
-    <w:p>
-      <w:pPr>
-        <w:rPr/>
       </w:pPr>
       <w:r>
         <w:rPr>
-          <w:rtl w:val="0"/>
+          <w:b/>
         </w:rPr>
-      </w:r>
-    </w:p>
-    <w:p>
-      <w:pPr>
-        <w:rPr>
-          <w:b w:val="1"/>
-        </w:rPr>
-      </w:pPr>
-      <w:r>
-        <w:rPr>
-          <w:b w:val="1"/>
-          <w:rtl w:val="0"/>
-        </w:rPr>
-        <w:t xml:space="preserve">Constraints</w:t>
+        <w:t>Constraints</w:t>
       </w:r>
     </w:p>
     <w:p>
@@ -45,13 +73,9 @@
           <w:ilvl w:val="0"/>
           <w:numId w:val="1"/>
         </w:numPr>
-        <w:ind w:left="720" w:hanging="360"/>
-      </w:pPr>
-      <w:r>
-        <w:rPr>
-          <w:rtl w:val="0"/>
-        </w:rPr>
-        <w:t xml:space="preserve">Power 12 volts limit</w:t>
+      </w:pPr>
+      <w:r>
+        <w:t>Power 12 volts limit</w:t>
       </w:r>
     </w:p>
     <w:p>
@@ -60,13 +84,9 @@
           <w:ilvl w:val="0"/>
           <w:numId w:val="1"/>
         </w:numPr>
-        <w:ind w:left="720" w:hanging="360"/>
-      </w:pPr>
-      <w:r>
-        <w:rPr>
-          <w:rtl w:val="0"/>
-        </w:rPr>
-        <w:t xml:space="preserve">Communication constraint</w:t>
+      </w:pPr>
+      <w:r>
+        <w:t>Communication constraint</w:t>
       </w:r>
     </w:p>
     <w:p>
@@ -75,13 +95,9 @@
           <w:ilvl w:val="0"/>
           <w:numId w:val="1"/>
         </w:numPr>
-        <w:ind w:left="720" w:hanging="360"/>
-      </w:pPr>
-      <w:r>
-        <w:rPr>
-          <w:rtl w:val="0"/>
-        </w:rPr>
-        <w:t xml:space="preserve">Moving vehicle</w:t>
+      </w:pPr>
+      <w:r>
+        <w:t>Moving vehicle</w:t>
       </w:r>
     </w:p>
     <w:p>
@@ -90,13 +106,9 @@
           <w:ilvl w:val="0"/>
           <w:numId w:val="1"/>
         </w:numPr>
-        <w:ind w:left="720" w:hanging="360"/>
-      </w:pPr>
-      <w:r>
-        <w:rPr>
-          <w:rtl w:val="0"/>
-        </w:rPr>
-        <w:t xml:space="preserve">Size limit</w:t>
+      </w:pPr>
+      <w:r>
+        <w:t>Size limit</w:t>
       </w:r>
     </w:p>
     <w:p>
@@ -105,13 +117,9 @@
           <w:ilvl w:val="0"/>
           <w:numId w:val="1"/>
         </w:numPr>
-        <w:ind w:left="720" w:hanging="360"/>
-      </w:pPr>
-      <w:r>
-        <w:rPr>
-          <w:rtl w:val="0"/>
-        </w:rPr>
-        <w:t xml:space="preserve">Potential privacy constraints</w:t>
+      </w:pPr>
+      <w:r>
+        <w:t>Potential privacy constraints</w:t>
       </w:r>
     </w:p>
     <w:p>
@@ -120,37 +128,23 @@
           <w:ilvl w:val="0"/>
           <w:numId w:val="1"/>
         </w:numPr>
-        <w:ind w:left="720" w:hanging="360"/>
-      </w:pPr>
-      <w:r>
+      </w:pPr>
+      <w:r>
+        <w:t>Monetary constraints</w:t>
+      </w:r>
+    </w:p>
+    <w:p/>
+    <w:p>
+      <w:pPr>
         <w:rPr>
-          <w:rtl w:val="0"/>
+          <w:b/>
         </w:rPr>
-        <w:t xml:space="preserve">Monetary constraints</w:t>
-      </w:r>
-    </w:p>
-    <w:p>
-      <w:pPr>
-        <w:rPr/>
       </w:pPr>
       <w:r>
         <w:rPr>
-          <w:rtl w:val="0"/>
+          <w:b/>
         </w:rPr>
-      </w:r>
-    </w:p>
-    <w:p>
-      <w:pPr>
-        <w:rPr>
-          <w:b w:val="1"/>
-        </w:rPr>
-      </w:pPr>
-      <w:r>
-        <w:rPr>
-          <w:b w:val="1"/>
-          <w:rtl w:val="0"/>
-        </w:rPr>
-        <w:t xml:space="preserve">Objectives</w:t>
+        <w:t>Objectives</w:t>
       </w:r>
     </w:p>
     <w:p>
@@ -159,14 +153,15 @@
           <w:ilvl w:val="0"/>
           <w:numId w:val="2"/>
         </w:numPr>
-        <w:ind w:left="720" w:hanging="360"/>
-      </w:pPr>
-      <w:r>
-        <w:rPr>
-          <w:rtl w:val="0"/>
-        </w:rPr>
-        <w:t xml:space="preserve">Read real time data from car’s CANBUS</w:t>
-      </w:r>
+      </w:pPr>
+      <w:r>
+        <w:t xml:space="preserve">Read real time data from car’s </w:t>
+      </w:r>
+      <w:proofErr w:type="gramStart"/>
+      <w:r>
+        <w:t>CANBUS</w:t>
+      </w:r>
+      <w:proofErr w:type="gramEnd"/>
     </w:p>
     <w:p>
       <w:pPr>
@@ -174,14 +169,15 @@
           <w:ilvl w:val="0"/>
           <w:numId w:val="2"/>
         </w:numPr>
-        <w:ind w:left="720" w:hanging="360"/>
-      </w:pPr>
-      <w:r>
-        <w:rPr>
-          <w:rtl w:val="0"/>
-        </w:rPr>
-        <w:t xml:space="preserve">Use sensor to sense pothole on road</w:t>
-      </w:r>
+      </w:pPr>
+      <w:r>
+        <w:t xml:space="preserve">Use sensor to sense pothole on </w:t>
+      </w:r>
+      <w:proofErr w:type="gramStart"/>
+      <w:r>
+        <w:t>road</w:t>
+      </w:r>
+      <w:proofErr w:type="gramEnd"/>
     </w:p>
     <w:p>
       <w:pPr>
@@ -189,13 +185,9 @@
           <w:ilvl w:val="0"/>
           <w:numId w:val="2"/>
         </w:numPr>
-        <w:ind w:left="720" w:hanging="360"/>
-      </w:pPr>
-      <w:r>
-        <w:rPr>
-          <w:rtl w:val="0"/>
-        </w:rPr>
-        <w:t xml:space="preserve">Use CANBUS data to determine road conditions (ice)</w:t>
+      </w:pPr>
+      <w:r>
+        <w:t>Use CANBUS data to determine road conditions (ice)</w:t>
       </w:r>
     </w:p>
     <w:p>
@@ -204,14 +196,15 @@
           <w:ilvl w:val="0"/>
           <w:numId w:val="2"/>
         </w:numPr>
-        <w:ind w:left="720" w:hanging="360"/>
-      </w:pPr>
-      <w:r>
-        <w:rPr>
-          <w:rtl w:val="0"/>
-        </w:rPr>
-        <w:t xml:space="preserve">Send CANBUS data to internet for data analysis</w:t>
-      </w:r>
+      </w:pPr>
+      <w:r>
+        <w:t xml:space="preserve">Send CANBUS data to internet for data </w:t>
+      </w:r>
+      <w:proofErr w:type="gramStart"/>
+      <w:r>
+        <w:t>analysis</w:t>
+      </w:r>
+      <w:proofErr w:type="gramEnd"/>
     </w:p>
     <w:p>
       <w:pPr>
@@ -219,37 +212,33 @@
           <w:ilvl w:val="0"/>
           <w:numId w:val="2"/>
         </w:numPr>
-        <w:ind w:left="720" w:hanging="360"/>
-      </w:pPr>
-      <w:r>
-        <w:rPr>
-          <w:rtl w:val="0"/>
-        </w:rPr>
-        <w:t xml:space="preserve">Send CANBUS data to receivers for real time traffic control</w:t>
-      </w:r>
+      </w:pPr>
+      <w:r>
+        <w:t xml:space="preserve">Send CANBUS data to receivers for real time traffic </w:t>
+      </w:r>
+      <w:proofErr w:type="gramStart"/>
+      <w:r>
+        <w:t>control</w:t>
+      </w:r>
+      <w:proofErr w:type="gramEnd"/>
     </w:p>
-    <w:p>
-      <w:pPr>
-        <w:rPr/>
-      </w:pPr>
-      <w:r>
-        <w:rPr>
-          <w:rtl w:val="0"/>
-        </w:rPr>
-      </w:r>
-    </w:p>
+    <w:p/>
     <w:sectPr>
-      <w:pgSz w:h="15840" w:w="12240" w:orient="portrait"/>
-      <w:pgMar w:bottom="1440" w:top="1440" w:left="1440" w:right="1440" w:header="720" w:footer="720"/>
+      <w:pgSz w:w="12240" w:h="15840"/>
+      <w:pgMar w:top="1440" w:right="1440" w:bottom="1440" w:left="1440" w:header="720" w:footer="720" w:gutter="0"/>
       <w:pgNumType w:start="1"/>
+      <w:cols w:space="720"/>
     </w:sectPr>
   </w:body>
 </w:document>
 </file>
 
 <file path=word/numbering.xml><?xml version="1.0" encoding="utf-8"?>
-<w:numbering xmlns:mc="http://schemas.openxmlformats.org/markup-compatibility/2006" xmlns:o="urn:schemas-microsoft-com:office:office" xmlns:r="http://schemas.openxmlformats.org/officeDocument/2006/relationships" xmlns:m="http://schemas.openxmlformats.org/officeDocument/2006/math" xmlns:v="urn:schemas-microsoft-com:vml" xmlns:wp="http://schemas.openxmlformats.org/drawingml/2006/wordprocessingDrawing" xmlns:w10="urn:schemas-microsoft-com:office:word" xmlns:w="http://schemas.openxmlformats.org/wordprocessingml/2006/main" xmlns:wne="http://schemas.microsoft.com/office/word/2006/wordml" xmlns:sl="http://schemas.openxmlformats.org/schemaLibrary/2006/main" xmlns:a="http://schemas.openxmlformats.org/drawingml/2006/main" xmlns:pic="http://schemas.openxmlformats.org/drawingml/2006/picture" xmlns:c="http://schemas.openxmlformats.org/drawingml/2006/chart" xmlns:lc="http://schemas.openxmlformats.org/drawingml/2006/lockedCanvas" xmlns:dgm="http://schemas.openxmlformats.org/drawingml/2006/diagram" xmlns:wps="http://schemas.microsoft.com/office/word/2010/wordprocessingShape" xmlns:wpg="http://schemas.microsoft.com/office/word/2010/wordprocessingGroup" xmlns:w14="http://schemas.microsoft.com/office/word/2010/wordml" xmlns:w15="http://schemas.microsoft.com/office/word/2012/wordml">
-  <w:abstractNum w:abstractNumId="1">
+<w:numbering xmlns:wpc="http://schemas.microsoft.com/office/word/2010/wordprocessingCanvas" xmlns:cx="http://schemas.microsoft.com/office/drawing/2014/chartex" xmlns:cx1="http://schemas.microsoft.com/office/drawing/2015/9/8/chartex" xmlns:cx2="http://schemas.microsoft.com/office/drawing/2015/10/21/chartex" xmlns:cx3="http://schemas.microsoft.com/office/drawing/2016/5/9/chartex" xmlns:cx4="http://schemas.microsoft.com/office/drawing/2016/5/10/chartex" xmlns:cx5="http://schemas.microsoft.com/office/drawing/2016/5/11/chartex" xmlns:cx6="http://schemas.microsoft.com/office/drawing/2016/5/12/chartex" xmlns:cx7="http://schemas.microsoft.com/office/drawing/2016/5/13/chartex" xmlns:cx8="http://schemas.microsoft.com/office/drawing/2016/5/14/chartex" xmlns:mc="http://schemas.openxmlformats.org/markup-compatibility/2006" xmlns:aink="http://schemas.microsoft.com/office/drawing/2016/ink" xmlns:am3d="http://schemas.microsoft.com/office/drawing/2017/model3d" xmlns:o="urn:schemas-microsoft-com:office:office" xmlns:oel="http://schemas.microsoft.com/office/2019/extlst" xmlns:r="http://schemas.openxmlformats.org/officeDocument/2006/relationships" xmlns:m="http://schemas.openxmlformats.org/officeDocument/2006/math" xmlns:v="urn:schemas-microsoft-com:vml" xmlns:wp14="http://schemas.microsoft.com/office/word/2010/wordprocessingDrawing" xmlns:wp="http://schemas.openxmlformats.org/drawingml/2006/wordprocessingDrawing" xmlns:w10="urn:schemas-microsoft-com:office:word" xmlns:w="http://schemas.openxmlformats.org/wordprocessingml/2006/main" xmlns:w14="http://schemas.microsoft.com/office/word/2010/wordml" xmlns:w15="http://schemas.microsoft.com/office/word/2012/wordml" xmlns:w16cex="http://schemas.microsoft.com/office/word/2018/wordml/cex" xmlns:w16cid="http://schemas.microsoft.com/office/word/2016/wordml/cid" xmlns:w16="http://schemas.microsoft.com/office/word/2018/wordml" xmlns:w16sdtdh="http://schemas.microsoft.com/office/word/2020/wordml/sdtdatahash" xmlns:w16se="http://schemas.microsoft.com/office/word/2015/wordml/symex" xmlns:wpg="http://schemas.microsoft.com/office/word/2010/wordprocessingGroup" xmlns:wpi="http://schemas.microsoft.com/office/word/2010/wordprocessingInk" xmlns:wne="http://schemas.microsoft.com/office/word/2006/wordml" xmlns:wps="http://schemas.microsoft.com/office/word/2010/wordprocessingShape" mc:Ignorable="w14 w15 w16se w16cid w16 w16cex w16sdtdh wp14">
+  <w:abstractNum w:abstractNumId="0" w15:restartNumberingAfterBreak="0">
+    <w:nsid w:val="01DA312E"/>
+    <w:multiLevelType w:val="multilevel"/>
+    <w:tmpl w:val="E0CC88CE"/>
     <w:lvl w:ilvl="0">
       <w:start w:val="1"/>
       <w:numFmt w:val="bullet"/>
@@ -359,7 +348,10 @@
       </w:rPr>
     </w:lvl>
   </w:abstractNum>
-  <w:abstractNum w:abstractNumId="2">
+  <w:abstractNum w:abstractNumId="1" w15:restartNumberingAfterBreak="0">
+    <w:nsid w:val="64E605B4"/>
+    <w:multiLevelType w:val="multilevel"/>
+    <w:tmpl w:val="F6220214"/>
     <w:lvl w:ilvl="0">
       <w:start w:val="1"/>
       <w:numFmt w:val="bullet"/>
@@ -469,24 +461,24 @@
       </w:rPr>
     </w:lvl>
   </w:abstractNum>
-  <w:num w:numId="1">
+  <w:num w:numId="1" w16cid:durableId="1106121306">
+    <w:abstractNumId w:val="0"/>
+  </w:num>
+  <w:num w:numId="2" w16cid:durableId="95295031">
     <w:abstractNumId w:val="1"/>
-  </w:num>
-  <w:num w:numId="2">
-    <w:abstractNumId w:val="2"/>
   </w:num>
 </w:numbering>
 </file>
 
 <file path=word/styles.xml><?xml version="1.0" encoding="utf-8"?>
-<w:styles xmlns:mc="http://schemas.openxmlformats.org/markup-compatibility/2006" xmlns:o="urn:schemas-microsoft-com:office:office" xmlns:r="http://schemas.openxmlformats.org/officeDocument/2006/relationships" xmlns:m="http://schemas.openxmlformats.org/officeDocument/2006/math" xmlns:v="urn:schemas-microsoft-com:vml" xmlns:wp="http://schemas.openxmlformats.org/drawingml/2006/wordprocessingDrawing" xmlns:w10="urn:schemas-microsoft-com:office:word" xmlns:w="http://schemas.openxmlformats.org/wordprocessingml/2006/main" xmlns:wne="http://schemas.microsoft.com/office/word/2006/wordml" xmlns:sl="http://schemas.openxmlformats.org/schemaLibrary/2006/main" xmlns:a="http://schemas.openxmlformats.org/drawingml/2006/main" xmlns:pic="http://schemas.openxmlformats.org/drawingml/2006/picture" xmlns:c="http://schemas.openxmlformats.org/drawingml/2006/chart" xmlns:lc="http://schemas.openxmlformats.org/drawingml/2006/lockedCanvas" xmlns:dgm="http://schemas.openxmlformats.org/drawingml/2006/diagram" xmlns:wps="http://schemas.microsoft.com/office/word/2010/wordprocessingShape" xmlns:wpg="http://schemas.microsoft.com/office/word/2010/wordprocessingGroup" xmlns:w14="http://schemas.microsoft.com/office/word/2010/wordml" xmlns:w15="http://schemas.microsoft.com/office/word/2012/wordml">
+<w:styles xmlns:mc="http://schemas.openxmlformats.org/markup-compatibility/2006" xmlns:r="http://schemas.openxmlformats.org/officeDocument/2006/relationships" xmlns:w="http://schemas.openxmlformats.org/wordprocessingml/2006/main" xmlns:w14="http://schemas.microsoft.com/office/word/2010/wordml" xmlns:w15="http://schemas.microsoft.com/office/word/2012/wordml" xmlns:w16cex="http://schemas.microsoft.com/office/word/2018/wordml/cex" xmlns:w16cid="http://schemas.microsoft.com/office/word/2016/wordml/cid" xmlns:w16="http://schemas.microsoft.com/office/word/2018/wordml" xmlns:w16sdtdh="http://schemas.microsoft.com/office/word/2020/wordml/sdtdatahash" xmlns:w16se="http://schemas.microsoft.com/office/word/2015/wordml/symex" mc:Ignorable="w14 w15 w16se w16cid w16 w16cex w16sdtdh">
   <w:docDefaults>
     <w:rPrDefault>
       <w:rPr>
-        <w:rFonts w:ascii="Arial" w:cs="Arial" w:eastAsia="Arial" w:hAnsi="Arial"/>
+        <w:rFonts w:ascii="Arial" w:eastAsia="Arial" w:hAnsi="Arial" w:cs="Arial"/>
         <w:sz w:val="22"/>
         <w:szCs w:val="22"/>
-        <w:lang w:val="en"/>
+        <w:lang w:val="en" w:eastAsia="en-001" w:bidi="ar-SA"/>
       </w:rPr>
     </w:rPrDefault>
     <w:pPrDefault>
@@ -495,21 +487,399 @@
       </w:pPr>
     </w:pPrDefault>
   </w:docDefaults>
-  <w:style w:type="paragraph" w:styleId="Normal" w:default="1">
-    <w:name w:val="normal"/>
-  </w:style>
-  <w:style w:type="table" w:styleId="TableNormal" w:default="1">
-    <w:name w:val="Table Normal"/>
+  <w:latentStyles w:defLockedState="0" w:defUIPriority="99" w:defSemiHidden="0" w:defUnhideWhenUsed="0" w:defQFormat="0" w:count="376">
+    <w:lsdException w:name="Normal" w:uiPriority="0" w:qFormat="1"/>
+    <w:lsdException w:name="heading 1" w:uiPriority="9" w:qFormat="1"/>
+    <w:lsdException w:name="heading 2" w:semiHidden="1" w:uiPriority="9" w:unhideWhenUsed="1" w:qFormat="1"/>
+    <w:lsdException w:name="heading 3" w:semiHidden="1" w:uiPriority="9" w:unhideWhenUsed="1" w:qFormat="1"/>
+    <w:lsdException w:name="heading 4" w:semiHidden="1" w:uiPriority="9" w:unhideWhenUsed="1" w:qFormat="1"/>
+    <w:lsdException w:name="heading 5" w:semiHidden="1" w:uiPriority="9" w:unhideWhenUsed="1" w:qFormat="1"/>
+    <w:lsdException w:name="heading 6" w:semiHidden="1" w:uiPriority="9" w:unhideWhenUsed="1" w:qFormat="1"/>
+    <w:lsdException w:name="heading 7" w:semiHidden="1" w:uiPriority="9" w:unhideWhenUsed="1" w:qFormat="1"/>
+    <w:lsdException w:name="heading 8" w:semiHidden="1" w:uiPriority="9" w:unhideWhenUsed="1" w:qFormat="1"/>
+    <w:lsdException w:name="heading 9" w:semiHidden="1" w:uiPriority="9" w:unhideWhenUsed="1" w:qFormat="1"/>
+    <w:lsdException w:name="index 1" w:semiHidden="1" w:unhideWhenUsed="1"/>
+    <w:lsdException w:name="index 2" w:semiHidden="1" w:unhideWhenUsed="1"/>
+    <w:lsdException w:name="index 3" w:semiHidden="1" w:unhideWhenUsed="1"/>
+    <w:lsdException w:name="index 4" w:semiHidden="1" w:unhideWhenUsed="1"/>
+    <w:lsdException w:name="index 5" w:semiHidden="1" w:unhideWhenUsed="1"/>
+    <w:lsdException w:name="index 6" w:semiHidden="1" w:unhideWhenUsed="1"/>
+    <w:lsdException w:name="index 7" w:semiHidden="1" w:unhideWhenUsed="1"/>
+    <w:lsdException w:name="index 8" w:semiHidden="1" w:unhideWhenUsed="1"/>
+    <w:lsdException w:name="index 9" w:semiHidden="1" w:unhideWhenUsed="1"/>
+    <w:lsdException w:name="toc 1" w:semiHidden="1" w:uiPriority="39" w:unhideWhenUsed="1"/>
+    <w:lsdException w:name="toc 2" w:semiHidden="1" w:uiPriority="39" w:unhideWhenUsed="1"/>
+    <w:lsdException w:name="toc 3" w:semiHidden="1" w:uiPriority="39" w:unhideWhenUsed="1"/>
+    <w:lsdException w:name="toc 4" w:semiHidden="1" w:uiPriority="39" w:unhideWhenUsed="1"/>
+    <w:lsdException w:name="toc 5" w:semiHidden="1" w:uiPriority="39" w:unhideWhenUsed="1"/>
+    <w:lsdException w:name="toc 6" w:semiHidden="1" w:uiPriority="39" w:unhideWhenUsed="1"/>
+    <w:lsdException w:name="toc 7" w:semiHidden="1" w:uiPriority="39" w:unhideWhenUsed="1"/>
+    <w:lsdException w:name="toc 8" w:semiHidden="1" w:uiPriority="39" w:unhideWhenUsed="1"/>
+    <w:lsdException w:name="toc 9" w:semiHidden="1" w:uiPriority="39" w:unhideWhenUsed="1"/>
+    <w:lsdException w:name="Normal Indent" w:semiHidden="1" w:unhideWhenUsed="1"/>
+    <w:lsdException w:name="footnote text" w:semiHidden="1" w:unhideWhenUsed="1"/>
+    <w:lsdException w:name="annotation text" w:semiHidden="1" w:unhideWhenUsed="1"/>
+    <w:lsdException w:name="header" w:semiHidden="1" w:unhideWhenUsed="1"/>
+    <w:lsdException w:name="footer" w:semiHidden="1" w:unhideWhenUsed="1"/>
+    <w:lsdException w:name="index heading" w:semiHidden="1" w:unhideWhenUsed="1"/>
+    <w:lsdException w:name="caption" w:semiHidden="1" w:uiPriority="35" w:unhideWhenUsed="1" w:qFormat="1"/>
+    <w:lsdException w:name="table of figures" w:semiHidden="1" w:unhideWhenUsed="1"/>
+    <w:lsdException w:name="envelope address" w:semiHidden="1" w:unhideWhenUsed="1"/>
+    <w:lsdException w:name="envelope return" w:semiHidden="1" w:unhideWhenUsed="1"/>
+    <w:lsdException w:name="footnote reference" w:semiHidden="1" w:unhideWhenUsed="1"/>
+    <w:lsdException w:name="annotation reference" w:semiHidden="1" w:unhideWhenUsed="1"/>
+    <w:lsdException w:name="line number" w:semiHidden="1" w:unhideWhenUsed="1"/>
+    <w:lsdException w:name="page number" w:semiHidden="1" w:unhideWhenUsed="1"/>
+    <w:lsdException w:name="endnote reference" w:semiHidden="1" w:unhideWhenUsed="1"/>
+    <w:lsdException w:name="endnote text" w:semiHidden="1" w:unhideWhenUsed="1"/>
+    <w:lsdException w:name="table of authorities" w:semiHidden="1" w:unhideWhenUsed="1"/>
+    <w:lsdException w:name="macro" w:semiHidden="1" w:unhideWhenUsed="1"/>
+    <w:lsdException w:name="toa heading" w:semiHidden="1" w:unhideWhenUsed="1"/>
+    <w:lsdException w:name="List" w:semiHidden="1" w:unhideWhenUsed="1"/>
+    <w:lsdException w:name="List Bullet" w:semiHidden="1" w:unhideWhenUsed="1"/>
+    <w:lsdException w:name="List Number" w:semiHidden="1" w:unhideWhenUsed="1"/>
+    <w:lsdException w:name="List 2" w:semiHidden="1" w:unhideWhenUsed="1"/>
+    <w:lsdException w:name="List 3" w:semiHidden="1" w:unhideWhenUsed="1"/>
+    <w:lsdException w:name="List 4" w:semiHidden="1" w:unhideWhenUsed="1"/>
+    <w:lsdException w:name="List 5" w:semiHidden="1" w:unhideWhenUsed="1"/>
+    <w:lsdException w:name="List Bullet 2" w:semiHidden="1" w:unhideWhenUsed="1"/>
+    <w:lsdException w:name="List Bullet 3" w:semiHidden="1" w:unhideWhenUsed="1"/>
+    <w:lsdException w:name="List Bullet 4" w:semiHidden="1" w:unhideWhenUsed="1"/>
+    <w:lsdException w:name="List Bullet 5" w:semiHidden="1" w:unhideWhenUsed="1"/>
+    <w:lsdException w:name="List Number 2" w:semiHidden="1" w:unhideWhenUsed="1"/>
+    <w:lsdException w:name="List Number 3" w:semiHidden="1" w:unhideWhenUsed="1"/>
+    <w:lsdException w:name="List Number 4" w:semiHidden="1" w:unhideWhenUsed="1"/>
+    <w:lsdException w:name="List Number 5" w:semiHidden="1" w:unhideWhenUsed="1"/>
+    <w:lsdException w:name="Title" w:uiPriority="10" w:qFormat="1"/>
+    <w:lsdException w:name="Closing" w:semiHidden="1" w:unhideWhenUsed="1"/>
+    <w:lsdException w:name="Signature" w:semiHidden="1" w:unhideWhenUsed="1"/>
+    <w:lsdException w:name="Default Paragraph Font" w:semiHidden="1" w:uiPriority="1" w:unhideWhenUsed="1"/>
+    <w:lsdException w:name="Body Text" w:semiHidden="1" w:unhideWhenUsed="1"/>
+    <w:lsdException w:name="Body Text Indent" w:semiHidden="1" w:unhideWhenUsed="1"/>
+    <w:lsdException w:name="List Continue" w:semiHidden="1" w:unhideWhenUsed="1"/>
+    <w:lsdException w:name="List Continue 2" w:semiHidden="1" w:unhideWhenUsed="1"/>
+    <w:lsdException w:name="List Continue 3" w:semiHidden="1" w:unhideWhenUsed="1"/>
+    <w:lsdException w:name="List Continue 4" w:semiHidden="1" w:unhideWhenUsed="1"/>
+    <w:lsdException w:name="List Continue 5" w:semiHidden="1" w:unhideWhenUsed="1"/>
+    <w:lsdException w:name="Message Header" w:semiHidden="1" w:unhideWhenUsed="1"/>
+    <w:lsdException w:name="Subtitle" w:uiPriority="11" w:qFormat="1"/>
+    <w:lsdException w:name="Salutation" w:semiHidden="1" w:unhideWhenUsed="1"/>
+    <w:lsdException w:name="Date" w:semiHidden="1" w:unhideWhenUsed="1"/>
+    <w:lsdException w:name="Body Text First Indent" w:semiHidden="1" w:unhideWhenUsed="1"/>
+    <w:lsdException w:name="Body Text First Indent 2" w:semiHidden="1" w:unhideWhenUsed="1"/>
+    <w:lsdException w:name="Note Heading" w:semiHidden="1" w:unhideWhenUsed="1"/>
+    <w:lsdException w:name="Body Text 2" w:semiHidden="1" w:unhideWhenUsed="1"/>
+    <w:lsdException w:name="Body Text 3" w:semiHidden="1" w:unhideWhenUsed="1"/>
+    <w:lsdException w:name="Body Text Indent 2" w:semiHidden="1" w:unhideWhenUsed="1"/>
+    <w:lsdException w:name="Body Text Indent 3" w:semiHidden="1" w:unhideWhenUsed="1"/>
+    <w:lsdException w:name="Block Text" w:semiHidden="1" w:unhideWhenUsed="1"/>
+    <w:lsdException w:name="Hyperlink" w:semiHidden="1" w:unhideWhenUsed="1"/>
+    <w:lsdException w:name="FollowedHyperlink" w:semiHidden="1" w:unhideWhenUsed="1"/>
+    <w:lsdException w:name="Strong" w:uiPriority="22" w:qFormat="1"/>
+    <w:lsdException w:name="Emphasis" w:uiPriority="20" w:qFormat="1"/>
+    <w:lsdException w:name="Document Map" w:semiHidden="1" w:unhideWhenUsed="1"/>
+    <w:lsdException w:name="Plain Text" w:semiHidden="1" w:unhideWhenUsed="1"/>
+    <w:lsdException w:name="E-mail Signature" w:semiHidden="1" w:unhideWhenUsed="1"/>
+    <w:lsdException w:name="HTML Top of Form" w:semiHidden="1" w:unhideWhenUsed="1"/>
+    <w:lsdException w:name="HTML Bottom of Form" w:semiHidden="1" w:unhideWhenUsed="1"/>
+    <w:lsdException w:name="Normal (Web)" w:semiHidden="1" w:unhideWhenUsed="1"/>
+    <w:lsdException w:name="HTML Acronym" w:semiHidden="1" w:unhideWhenUsed="1"/>
+    <w:lsdException w:name="HTML Address" w:semiHidden="1" w:unhideWhenUsed="1"/>
+    <w:lsdException w:name="HTML Cite" w:semiHidden="1" w:unhideWhenUsed="1"/>
+    <w:lsdException w:name="HTML Code" w:semiHidden="1" w:unhideWhenUsed="1"/>
+    <w:lsdException w:name="HTML Definition" w:semiHidden="1" w:unhideWhenUsed="1"/>
+    <w:lsdException w:name="HTML Keyboard" w:semiHidden="1" w:unhideWhenUsed="1"/>
+    <w:lsdException w:name="HTML Preformatted" w:semiHidden="1" w:unhideWhenUsed="1"/>
+    <w:lsdException w:name="HTML Sample" w:semiHidden="1" w:unhideWhenUsed="1"/>
+    <w:lsdException w:name="HTML Typewriter" w:semiHidden="1" w:unhideWhenUsed="1"/>
+    <w:lsdException w:name="HTML Variable" w:semiHidden="1" w:unhideWhenUsed="1"/>
+    <w:lsdException w:name="Normal Table" w:semiHidden="1" w:unhideWhenUsed="1"/>
+    <w:lsdException w:name="annotation subject" w:semiHidden="1" w:unhideWhenUsed="1"/>
+    <w:lsdException w:name="No List" w:semiHidden="1" w:unhideWhenUsed="1"/>
+    <w:lsdException w:name="Outline List 1" w:semiHidden="1" w:unhideWhenUsed="1"/>
+    <w:lsdException w:name="Outline List 2" w:semiHidden="1" w:unhideWhenUsed="1"/>
+    <w:lsdException w:name="Outline List 3" w:semiHidden="1" w:unhideWhenUsed="1"/>
+    <w:lsdException w:name="Table Simple 1" w:semiHidden="1" w:unhideWhenUsed="1"/>
+    <w:lsdException w:name="Table Simple 2" w:semiHidden="1" w:unhideWhenUsed="1"/>
+    <w:lsdException w:name="Table Simple 3" w:semiHidden="1" w:unhideWhenUsed="1"/>
+    <w:lsdException w:name="Table Classic 1" w:semiHidden="1" w:unhideWhenUsed="1"/>
+    <w:lsdException w:name="Table Classic 2" w:semiHidden="1" w:unhideWhenUsed="1"/>
+    <w:lsdException w:name="Table Classic 3" w:semiHidden="1" w:unhideWhenUsed="1"/>
+    <w:lsdException w:name="Table Classic 4" w:semiHidden="1" w:unhideWhenUsed="1"/>
+    <w:lsdException w:name="Table Colorful 1" w:semiHidden="1" w:unhideWhenUsed="1"/>
+    <w:lsdException w:name="Table Colorful 2" w:semiHidden="1" w:unhideWhenUsed="1"/>
+    <w:lsdException w:name="Table Colorful 3" w:semiHidden="1" w:unhideWhenUsed="1"/>
+    <w:lsdException w:name="Table Columns 1" w:semiHidden="1" w:unhideWhenUsed="1"/>
+    <w:lsdException w:name="Table Columns 2" w:semiHidden="1" w:unhideWhenUsed="1"/>
+    <w:lsdException w:name="Table Columns 3" w:semiHidden="1" w:unhideWhenUsed="1"/>
+    <w:lsdException w:name="Table Columns 4" w:semiHidden="1" w:unhideWhenUsed="1"/>
+    <w:lsdException w:name="Table Columns 5" w:semiHidden="1" w:unhideWhenUsed="1"/>
+    <w:lsdException w:name="Table Grid 1" w:semiHidden="1" w:unhideWhenUsed="1"/>
+    <w:lsdException w:name="Table Grid 2" w:semiHidden="1" w:unhideWhenUsed="1"/>
+    <w:lsdException w:name="Table Grid 3" w:semiHidden="1" w:unhideWhenUsed="1"/>
+    <w:lsdException w:name="Table Grid 4" w:semiHidden="1" w:unhideWhenUsed="1"/>
+    <w:lsdException w:name="Table Grid 5" w:semiHidden="1" w:unhideWhenUsed="1"/>
+    <w:lsdException w:name="Table Grid 6" w:semiHidden="1" w:unhideWhenUsed="1"/>
+    <w:lsdException w:name="Table Grid 7" w:semiHidden="1" w:unhideWhenUsed="1"/>
+    <w:lsdException w:name="Table Grid 8" w:semiHidden="1" w:unhideWhenUsed="1"/>
+    <w:lsdException w:name="Table List 1" w:semiHidden="1" w:unhideWhenUsed="1"/>
+    <w:lsdException w:name="Table List 2" w:semiHidden="1" w:unhideWhenUsed="1"/>
+    <w:lsdException w:name="Table List 3" w:semiHidden="1" w:unhideWhenUsed="1"/>
+    <w:lsdException w:name="Table List 4" w:semiHidden="1" w:unhideWhenUsed="1"/>
+    <w:lsdException w:name="Table List 5" w:semiHidden="1" w:unhideWhenUsed="1"/>
+    <w:lsdException w:name="Table List 6" w:semiHidden="1" w:unhideWhenUsed="1"/>
+    <w:lsdException w:name="Table List 7" w:semiHidden="1" w:unhideWhenUsed="1"/>
+    <w:lsdException w:name="Table List 8" w:semiHidden="1" w:unhideWhenUsed="1"/>
+    <w:lsdException w:name="Table 3D effects 1" w:semiHidden="1" w:unhideWhenUsed="1"/>
+    <w:lsdException w:name="Table 3D effects 2" w:semiHidden="1" w:unhideWhenUsed="1"/>
+    <w:lsdException w:name="Table 3D effects 3" w:semiHidden="1" w:unhideWhenUsed="1"/>
+    <w:lsdException w:name="Table Contemporary" w:semiHidden="1" w:unhideWhenUsed="1"/>
+    <w:lsdException w:name="Table Elegant" w:semiHidden="1" w:unhideWhenUsed="1"/>
+    <w:lsdException w:name="Table Professional" w:semiHidden="1" w:unhideWhenUsed="1"/>
+    <w:lsdException w:name="Table Subtle 1" w:semiHidden="1" w:unhideWhenUsed="1"/>
+    <w:lsdException w:name="Table Subtle 2" w:semiHidden="1" w:unhideWhenUsed="1"/>
+    <w:lsdException w:name="Table Web 1" w:semiHidden="1" w:unhideWhenUsed="1"/>
+    <w:lsdException w:name="Table Web 2" w:semiHidden="1" w:unhideWhenUsed="1"/>
+    <w:lsdException w:name="Table Web 3" w:semiHidden="1" w:unhideWhenUsed="1"/>
+    <w:lsdException w:name="Balloon Text" w:semiHidden="1" w:unhideWhenUsed="1"/>
+    <w:lsdException w:name="Table Grid" w:uiPriority="39"/>
+    <w:lsdException w:name="Table Theme" w:semiHidden="1" w:unhideWhenUsed="1"/>
+    <w:lsdException w:name="Placeholder Text" w:semiHidden="1"/>
+    <w:lsdException w:name="No Spacing" w:uiPriority="1" w:qFormat="1"/>
+    <w:lsdException w:name="Light Shading" w:uiPriority="60"/>
+    <w:lsdException w:name="Light List" w:uiPriority="61"/>
+    <w:lsdException w:name="Light Grid" w:uiPriority="62"/>
+    <w:lsdException w:name="Medium Shading 1" w:uiPriority="63"/>
+    <w:lsdException w:name="Medium Shading 2" w:uiPriority="64"/>
+    <w:lsdException w:name="Medium List 1" w:uiPriority="65"/>
+    <w:lsdException w:name="Medium List 2" w:uiPriority="66"/>
+    <w:lsdException w:name="Medium Grid 1" w:uiPriority="67"/>
+    <w:lsdException w:name="Medium Grid 2" w:uiPriority="68"/>
+    <w:lsdException w:name="Medium Grid 3" w:uiPriority="69"/>
+    <w:lsdException w:name="Dark List" w:uiPriority="70"/>
+    <w:lsdException w:name="Colorful Shading" w:uiPriority="71"/>
+    <w:lsdException w:name="Colorful List" w:uiPriority="72"/>
+    <w:lsdException w:name="Colorful Grid" w:uiPriority="73"/>
+    <w:lsdException w:name="Light Shading Accent 1" w:uiPriority="60"/>
+    <w:lsdException w:name="Light List Accent 1" w:uiPriority="61"/>
+    <w:lsdException w:name="Light Grid Accent 1" w:uiPriority="62"/>
+    <w:lsdException w:name="Medium Shading 1 Accent 1" w:uiPriority="63"/>
+    <w:lsdException w:name="Medium Shading 2 Accent 1" w:uiPriority="64"/>
+    <w:lsdException w:name="Medium List 1 Accent 1" w:uiPriority="65"/>
+    <w:lsdException w:name="Revision" w:semiHidden="1"/>
+    <w:lsdException w:name="List Paragraph" w:uiPriority="34" w:qFormat="1"/>
+    <w:lsdException w:name="Quote" w:uiPriority="29" w:qFormat="1"/>
+    <w:lsdException w:name="Intense Quote" w:uiPriority="30" w:qFormat="1"/>
+    <w:lsdException w:name="Medium List 2 Accent 1" w:uiPriority="66"/>
+    <w:lsdException w:name="Medium Grid 1 Accent 1" w:uiPriority="67"/>
+    <w:lsdException w:name="Medium Grid 2 Accent 1" w:uiPriority="68"/>
+    <w:lsdException w:name="Medium Grid 3 Accent 1" w:uiPriority="69"/>
+    <w:lsdException w:name="Dark List Accent 1" w:uiPriority="70"/>
+    <w:lsdException w:name="Colorful Shading Accent 1" w:uiPriority="71"/>
+    <w:lsdException w:name="Colorful List Accent 1" w:uiPriority="72"/>
+    <w:lsdException w:name="Colorful Grid Accent 1" w:uiPriority="73"/>
+    <w:lsdException w:name="Light Shading Accent 2" w:uiPriority="60"/>
+    <w:lsdException w:name="Light List Accent 2" w:uiPriority="61"/>
+    <w:lsdException w:name="Light Grid Accent 2" w:uiPriority="62"/>
+    <w:lsdException w:name="Medium Shading 1 Accent 2" w:uiPriority="63"/>
+    <w:lsdException w:name="Medium Shading 2 Accent 2" w:uiPriority="64"/>
+    <w:lsdException w:name="Medium List 1 Accent 2" w:uiPriority="65"/>
+    <w:lsdException w:name="Medium List 2 Accent 2" w:uiPriority="66"/>
+    <w:lsdException w:name="Medium Grid 1 Accent 2" w:uiPriority="67"/>
+    <w:lsdException w:name="Medium Grid 2 Accent 2" w:uiPriority="68"/>
+    <w:lsdException w:name="Medium Grid 3 Accent 2" w:uiPriority="69"/>
+    <w:lsdException w:name="Dark List Accent 2" w:uiPriority="70"/>
+    <w:lsdException w:name="Colorful Shading Accent 2" w:uiPriority="71"/>
+    <w:lsdException w:name="Colorful List Accent 2" w:uiPriority="72"/>
+    <w:lsdException w:name="Colorful Grid Accent 2" w:uiPriority="73"/>
+    <w:lsdException w:name="Light Shading Accent 3" w:uiPriority="60"/>
+    <w:lsdException w:name="Light List Accent 3" w:uiPriority="61"/>
+    <w:lsdException w:name="Light Grid Accent 3" w:uiPriority="62"/>
+    <w:lsdException w:name="Medium Shading 1 Accent 3" w:uiPriority="63"/>
+    <w:lsdException w:name="Medium Shading 2 Accent 3" w:uiPriority="64"/>
+    <w:lsdException w:name="Medium List 1 Accent 3" w:uiPriority="65"/>
+    <w:lsdException w:name="Medium List 2 Accent 3" w:uiPriority="66"/>
+    <w:lsdException w:name="Medium Grid 1 Accent 3" w:uiPriority="67"/>
+    <w:lsdException w:name="Medium Grid 2 Accent 3" w:uiPriority="68"/>
+    <w:lsdException w:name="Medium Grid 3 Accent 3" w:uiPriority="69"/>
+    <w:lsdException w:name="Dark List Accent 3" w:uiPriority="70"/>
+    <w:lsdException w:name="Colorful Shading Accent 3" w:uiPriority="71"/>
+    <w:lsdException w:name="Colorful List Accent 3" w:uiPriority="72"/>
+    <w:lsdException w:name="Colorful Grid Accent 3" w:uiPriority="73"/>
+    <w:lsdException w:name="Light Shading Accent 4" w:uiPriority="60"/>
+    <w:lsdException w:name="Light List Accent 4" w:uiPriority="61"/>
+    <w:lsdException w:name="Light Grid Accent 4" w:uiPriority="62"/>
+    <w:lsdException w:name="Medium Shading 1 Accent 4" w:uiPriority="63"/>
+    <w:lsdException w:name="Medium Shading 2 Accent 4" w:uiPriority="64"/>
+    <w:lsdException w:name="Medium List 1 Accent 4" w:uiPriority="65"/>
+    <w:lsdException w:name="Medium List 2 Accent 4" w:uiPriority="66"/>
+    <w:lsdException w:name="Medium Grid 1 Accent 4" w:uiPriority="67"/>
+    <w:lsdException w:name="Medium Grid 2 Accent 4" w:uiPriority="68"/>
+    <w:lsdException w:name="Medium Grid 3 Accent 4" w:uiPriority="69"/>
+    <w:lsdException w:name="Dark List Accent 4" w:uiPriority="70"/>
+    <w:lsdException w:name="Colorful Shading Accent 4" w:uiPriority="71"/>
+    <w:lsdException w:name="Colorful List Accent 4" w:uiPriority="72"/>
+    <w:lsdException w:name="Colorful Grid Accent 4" w:uiPriority="73"/>
+    <w:lsdException w:name="Light Shading Accent 5" w:uiPriority="60"/>
+    <w:lsdException w:name="Light List Accent 5" w:uiPriority="61"/>
+    <w:lsdException w:name="Light Grid Accent 5" w:uiPriority="62"/>
+    <w:lsdException w:name="Medium Shading 1 Accent 5" w:uiPriority="63"/>
+    <w:lsdException w:name="Medium Shading 2 Accent 5" w:uiPriority="64"/>
+    <w:lsdException w:name="Medium List 1 Accent 5" w:uiPriority="65"/>
+    <w:lsdException w:name="Medium List 2 Accent 5" w:uiPriority="66"/>
+    <w:lsdException w:name="Medium Grid 1 Accent 5" w:uiPriority="67"/>
+    <w:lsdException w:name="Medium Grid 2 Accent 5" w:uiPriority="68"/>
+    <w:lsdException w:name="Medium Grid 3 Accent 5" w:uiPriority="69"/>
+    <w:lsdException w:name="Dark List Accent 5" w:uiPriority="70"/>
+    <w:lsdException w:name="Colorful Shading Accent 5" w:uiPriority="71"/>
+    <w:lsdException w:name="Colorful List Accent 5" w:uiPriority="72"/>
+    <w:lsdException w:name="Colorful Grid Accent 5" w:uiPriority="73"/>
+    <w:lsdException w:name="Light Shading Accent 6" w:uiPriority="60"/>
+    <w:lsdException w:name="Light List Accent 6" w:uiPriority="61"/>
+    <w:lsdException w:name="Light Grid Accent 6" w:uiPriority="62"/>
+    <w:lsdException w:name="Medium Shading 1 Accent 6" w:uiPriority="63"/>
+    <w:lsdException w:name="Medium Shading 2 Accent 6" w:uiPriority="64"/>
+    <w:lsdException w:name="Medium List 1 Accent 6" w:uiPriority="65"/>
+    <w:lsdException w:name="Medium List 2 Accent 6" w:uiPriority="66"/>
+    <w:lsdException w:name="Medium Grid 1 Accent 6" w:uiPriority="67"/>
+    <w:lsdException w:name="Medium Grid 2 Accent 6" w:uiPriority="68"/>
+    <w:lsdException w:name="Medium Grid 3 Accent 6" w:uiPriority="69"/>
+    <w:lsdException w:name="Dark List Accent 6" w:uiPriority="70"/>
+    <w:lsdException w:name="Colorful Shading Accent 6" w:uiPriority="71"/>
+    <w:lsdException w:name="Colorful List Accent 6" w:uiPriority="72"/>
+    <w:lsdException w:name="Colorful Grid Accent 6" w:uiPriority="73"/>
+    <w:lsdException w:name="Subtle Emphasis" w:uiPriority="19" w:qFormat="1"/>
+    <w:lsdException w:name="Intense Emphasis" w:uiPriority="21" w:qFormat="1"/>
+    <w:lsdException w:name="Subtle Reference" w:uiPriority="31" w:qFormat="1"/>
+    <w:lsdException w:name="Intense Reference" w:uiPriority="32" w:qFormat="1"/>
+    <w:lsdException w:name="Book Title" w:uiPriority="33" w:qFormat="1"/>
+    <w:lsdException w:name="Bibliography" w:semiHidden="1" w:uiPriority="37" w:unhideWhenUsed="1"/>
+    <w:lsdException w:name="TOC Heading" w:semiHidden="1" w:uiPriority="39" w:unhideWhenUsed="1" w:qFormat="1"/>
+    <w:lsdException w:name="Plain Table 1" w:uiPriority="41"/>
+    <w:lsdException w:name="Plain Table 2" w:uiPriority="42"/>
+    <w:lsdException w:name="Plain Table 3" w:uiPriority="43"/>
+    <w:lsdException w:name="Plain Table 4" w:uiPriority="44"/>
+    <w:lsdException w:name="Plain Table 5" w:uiPriority="45"/>
+    <w:lsdException w:name="Grid Table Light" w:uiPriority="40"/>
+    <w:lsdException w:name="Grid Table 1 Light" w:uiPriority="46"/>
+    <w:lsdException w:name="Grid Table 2" w:uiPriority="47"/>
+    <w:lsdException w:name="Grid Table 3" w:uiPriority="48"/>
+    <w:lsdException w:name="Grid Table 4" w:uiPriority="49"/>
+    <w:lsdException w:name="Grid Table 5 Dark" w:uiPriority="50"/>
+    <w:lsdException w:name="Grid Table 6 Colorful" w:uiPriority="51"/>
+    <w:lsdException w:name="Grid Table 7 Colorful" w:uiPriority="52"/>
+    <w:lsdException w:name="Grid Table 1 Light Accent 1" w:uiPriority="46"/>
+    <w:lsdException w:name="Grid Table 2 Accent 1" w:uiPriority="47"/>
+    <w:lsdException w:name="Grid Table 3 Accent 1" w:uiPriority="48"/>
+    <w:lsdException w:name="Grid Table 4 Accent 1" w:uiPriority="49"/>
+    <w:lsdException w:name="Grid Table 5 Dark Accent 1" w:uiPriority="50"/>
+    <w:lsdException w:name="Grid Table 6 Colorful Accent 1" w:uiPriority="51"/>
+    <w:lsdException w:name="Grid Table 7 Colorful Accent 1" w:uiPriority="52"/>
+    <w:lsdException w:name="Grid Table 1 Light Accent 2" w:uiPriority="46"/>
+    <w:lsdException w:name="Grid Table 2 Accent 2" w:uiPriority="47"/>
+    <w:lsdException w:name="Grid Table 3 Accent 2" w:uiPriority="48"/>
+    <w:lsdException w:name="Grid Table 4 Accent 2" w:uiPriority="49"/>
+    <w:lsdException w:name="Grid Table 5 Dark Accent 2" w:uiPriority="50"/>
+    <w:lsdException w:name="Grid Table 6 Colorful Accent 2" w:uiPriority="51"/>
+    <w:lsdException w:name="Grid Table 7 Colorful Accent 2" w:uiPriority="52"/>
+    <w:lsdException w:name="Grid Table 1 Light Accent 3" w:uiPriority="46"/>
+    <w:lsdException w:name="Grid Table 2 Accent 3" w:uiPriority="47"/>
+    <w:lsdException w:name="Grid Table 3 Accent 3" w:uiPriority="48"/>
+    <w:lsdException w:name="Grid Table 4 Accent 3" w:uiPriority="49"/>
+    <w:lsdException w:name="Grid Table 5 Dark Accent 3" w:uiPriority="50"/>
+    <w:lsdException w:name="Grid Table 6 Colorful Accent 3" w:uiPriority="51"/>
+    <w:lsdException w:name="Grid Table 7 Colorful Accent 3" w:uiPriority="52"/>
+    <w:lsdException w:name="Grid Table 1 Light Accent 4" w:uiPriority="46"/>
+    <w:lsdException w:name="Grid Table 2 Accent 4" w:uiPriority="47"/>
+    <w:lsdException w:name="Grid Table 3 Accent 4" w:uiPriority="48"/>
+    <w:lsdException w:name="Grid Table 4 Accent 4" w:uiPriority="49"/>
+    <w:lsdException w:name="Grid Table 5 Dark Accent 4" w:uiPriority="50"/>
+    <w:lsdException w:name="Grid Table 6 Colorful Accent 4" w:uiPriority="51"/>
+    <w:lsdException w:name="Grid Table 7 Colorful Accent 4" w:uiPriority="52"/>
+    <w:lsdException w:name="Grid Table 1 Light Accent 5" w:uiPriority="46"/>
+    <w:lsdException w:name="Grid Table 2 Accent 5" w:uiPriority="47"/>
+    <w:lsdException w:name="Grid Table 3 Accent 5" w:uiPriority="48"/>
+    <w:lsdException w:name="Grid Table 4 Accent 5" w:uiPriority="49"/>
+    <w:lsdException w:name="Grid Table 5 Dark Accent 5" w:uiPriority="50"/>
+    <w:lsdException w:name="Grid Table 6 Colorful Accent 5" w:uiPriority="51"/>
+    <w:lsdException w:name="Grid Table 7 Colorful Accent 5" w:uiPriority="52"/>
+    <w:lsdException w:name="Grid Table 1 Light Accent 6" w:uiPriority="46"/>
+    <w:lsdException w:name="Grid Table 2 Accent 6" w:uiPriority="47"/>
+    <w:lsdException w:name="Grid Table 3 Accent 6" w:uiPriority="48"/>
+    <w:lsdException w:name="Grid Table 4 Accent 6" w:uiPriority="49"/>
+    <w:lsdException w:name="Grid Table 5 Dark Accent 6" w:uiPriority="50"/>
+    <w:lsdException w:name="Grid Table 6 Colorful Accent 6" w:uiPriority="51"/>
+    <w:lsdException w:name="Grid Table 7 Colorful Accent 6" w:uiPriority="52"/>
+    <w:lsdException w:name="List Table 1 Light" w:uiPriority="46"/>
+    <w:lsdException w:name="List Table 2" w:uiPriority="47"/>
+    <w:lsdException w:name="List Table 3" w:uiPriority="48"/>
+    <w:lsdException w:name="List Table 4" w:uiPriority="49"/>
+    <w:lsdException w:name="List Table 5 Dark" w:uiPriority="50"/>
+    <w:lsdException w:name="List Table 6 Colorful" w:uiPriority="51"/>
+    <w:lsdException w:name="List Table 7 Colorful" w:uiPriority="52"/>
+    <w:lsdException w:name="List Table 1 Light Accent 1" w:uiPriority="46"/>
+    <w:lsdException w:name="List Table 2 Accent 1" w:uiPriority="47"/>
+    <w:lsdException w:name="List Table 3 Accent 1" w:uiPriority="48"/>
+    <w:lsdException w:name="List Table 4 Accent 1" w:uiPriority="49"/>
+    <w:lsdException w:name="List Table 5 Dark Accent 1" w:uiPriority="50"/>
+    <w:lsdException w:name="List Table 6 Colorful Accent 1" w:uiPriority="51"/>
+    <w:lsdException w:name="List Table 7 Colorful Accent 1" w:uiPriority="52"/>
+    <w:lsdException w:name="List Table 1 Light Accent 2" w:uiPriority="46"/>
+    <w:lsdException w:name="List Table 2 Accent 2" w:uiPriority="47"/>
+    <w:lsdException w:name="List Table 3 Accent 2" w:uiPriority="48"/>
+    <w:lsdException w:name="List Table 4 Accent 2" w:uiPriority="49"/>
+    <w:lsdException w:name="List Table 5 Dark Accent 2" w:uiPriority="50"/>
+    <w:lsdException w:name="List Table 6 Colorful Accent 2" w:uiPriority="51"/>
+    <w:lsdException w:name="List Table 7 Colorful Accent 2" w:uiPriority="52"/>
+    <w:lsdException w:name="List Table 1 Light Accent 3" w:uiPriority="46"/>
+    <w:lsdException w:name="List Table 2 Accent 3" w:uiPriority="47"/>
+    <w:lsdException w:name="List Table 3 Accent 3" w:uiPriority="48"/>
+    <w:lsdException w:name="List Table 4 Accent 3" w:uiPriority="49"/>
+    <w:lsdException w:name="List Table 5 Dark Accent 3" w:uiPriority="50"/>
+    <w:lsdException w:name="List Table 6 Colorful Accent 3" w:uiPriority="51"/>
+    <w:lsdException w:name="List Table 7 Colorful Accent 3" w:uiPriority="52"/>
+    <w:lsdException w:name="List Table 1 Light Accent 4" w:uiPriority="46"/>
+    <w:lsdException w:name="List Table 2 Accent 4" w:uiPriority="47"/>
+    <w:lsdException w:name="List Table 3 Accent 4" w:uiPriority="48"/>
+    <w:lsdException w:name="List Table 4 Accent 4" w:uiPriority="49"/>
+    <w:lsdException w:name="List Table 5 Dark Accent 4" w:uiPriority="50"/>
+    <w:lsdException w:name="List Table 6 Colorful Accent 4" w:uiPriority="51"/>
+    <w:lsdException w:name="List Table 7 Colorful Accent 4" w:uiPriority="52"/>
+    <w:lsdException w:name="List Table 1 Light Accent 5" w:uiPriority="46"/>
+    <w:lsdException w:name="List Table 2 Accent 5" w:uiPriority="47"/>
+    <w:lsdException w:name="List Table 3 Accent 5" w:uiPriority="48"/>
+    <w:lsdException w:name="List Table 4 Accent 5" w:uiPriority="49"/>
+    <w:lsdException w:name="List Table 5 Dark Accent 5" w:uiPriority="50"/>
+    <w:lsdException w:name="List Table 6 Colorful Accent 5" w:uiPriority="51"/>
+    <w:lsdException w:name="List Table 7 Colorful Accent 5" w:uiPriority="52"/>
+    <w:lsdException w:name="List Table 1 Light Accent 6" w:uiPriority="46"/>
+    <w:lsdException w:name="List Table 2 Accent 6" w:uiPriority="47"/>
+    <w:lsdException w:name="List Table 3 Accent 6" w:uiPriority="48"/>
+    <w:lsdException w:name="List Table 4 Accent 6" w:uiPriority="49"/>
+    <w:lsdException w:name="List Table 5 Dark Accent 6" w:uiPriority="50"/>
+    <w:lsdException w:name="List Table 6 Colorful Accent 6" w:uiPriority="51"/>
+    <w:lsdException w:name="List Table 7 Colorful Accent 6" w:uiPriority="52"/>
+    <w:lsdException w:name="Mention" w:semiHidden="1" w:unhideWhenUsed="1"/>
+    <w:lsdException w:name="Smart Hyperlink" w:semiHidden="1" w:unhideWhenUsed="1"/>
+    <w:lsdException w:name="Hashtag" w:semiHidden="1" w:unhideWhenUsed="1"/>
+    <w:lsdException w:name="Unresolved Mention" w:semiHidden="1" w:unhideWhenUsed="1"/>
+    <w:lsdException w:name="Smart Link" w:semiHidden="1" w:unhideWhenUsed="1"/>
+  </w:latentStyles>
+  <w:style w:type="paragraph" w:default="1" w:styleId="Normal">
+    <w:name w:val="Normal"/>
+    <w:qFormat/>
   </w:style>
   <w:style w:type="paragraph" w:styleId="Heading1">
     <w:name w:val="heading 1"/>
     <w:basedOn w:val="Normal"/>
     <w:next w:val="Normal"/>
+    <w:uiPriority w:val="9"/>
+    <w:qFormat/>
     <w:pPr>
-      <w:keepNext w:val="1"/>
-      <w:keepLines w:val="1"/>
-      <w:pageBreakBefore w:val="0"/>
-      <w:spacing w:after="120" w:before="400" w:lineRule="auto"/>
+      <w:keepNext/>
+      <w:keepLines/>
+      <w:spacing w:before="400" w:after="120"/>
+      <w:outlineLvl w:val="0"/>
     </w:pPr>
     <w:rPr>
       <w:sz w:val="40"/>
@@ -520,14 +890,17 @@
     <w:name w:val="heading 2"/>
     <w:basedOn w:val="Normal"/>
     <w:next w:val="Normal"/>
+    <w:uiPriority w:val="9"/>
+    <w:semiHidden/>
+    <w:unhideWhenUsed/>
+    <w:qFormat/>
     <w:pPr>
-      <w:keepNext w:val="1"/>
-      <w:keepLines w:val="1"/>
-      <w:pageBreakBefore w:val="0"/>
-      <w:spacing w:after="120" w:before="360" w:lineRule="auto"/>
+      <w:keepNext/>
+      <w:keepLines/>
+      <w:spacing w:before="360" w:after="120"/>
+      <w:outlineLvl w:val="1"/>
     </w:pPr>
     <w:rPr>
-      <w:b w:val="0"/>
       <w:sz w:val="32"/>
       <w:szCs w:val="32"/>
     </w:rPr>
@@ -536,14 +909,17 @@
     <w:name w:val="heading 3"/>
     <w:basedOn w:val="Normal"/>
     <w:next w:val="Normal"/>
+    <w:uiPriority w:val="9"/>
+    <w:semiHidden/>
+    <w:unhideWhenUsed/>
+    <w:qFormat/>
     <w:pPr>
-      <w:keepNext w:val="1"/>
-      <w:keepLines w:val="1"/>
-      <w:pageBreakBefore w:val="0"/>
-      <w:spacing w:after="80" w:before="320" w:lineRule="auto"/>
+      <w:keepNext/>
+      <w:keepLines/>
+      <w:spacing w:before="320" w:after="80"/>
+      <w:outlineLvl w:val="2"/>
     </w:pPr>
     <w:rPr>
-      <w:b w:val="0"/>
       <w:color w:val="434343"/>
       <w:sz w:val="28"/>
       <w:szCs w:val="28"/>
@@ -553,11 +929,15 @@
     <w:name w:val="heading 4"/>
     <w:basedOn w:val="Normal"/>
     <w:next w:val="Normal"/>
+    <w:uiPriority w:val="9"/>
+    <w:semiHidden/>
+    <w:unhideWhenUsed/>
+    <w:qFormat/>
     <w:pPr>
-      <w:keepNext w:val="1"/>
-      <w:keepLines w:val="1"/>
-      <w:pageBreakBefore w:val="0"/>
-      <w:spacing w:after="80" w:before="280" w:lineRule="auto"/>
+      <w:keepNext/>
+      <w:keepLines/>
+      <w:spacing w:before="280" w:after="80"/>
+      <w:outlineLvl w:val="3"/>
     </w:pPr>
     <w:rPr>
       <w:color w:val="666666"/>
@@ -569,44 +949,76 @@
     <w:name w:val="heading 5"/>
     <w:basedOn w:val="Normal"/>
     <w:next w:val="Normal"/>
+    <w:uiPriority w:val="9"/>
+    <w:semiHidden/>
+    <w:unhideWhenUsed/>
+    <w:qFormat/>
     <w:pPr>
-      <w:keepNext w:val="1"/>
-      <w:keepLines w:val="1"/>
-      <w:pageBreakBefore w:val="0"/>
-      <w:spacing w:after="80" w:before="240" w:lineRule="auto"/>
+      <w:keepNext/>
+      <w:keepLines/>
+      <w:spacing w:before="240" w:after="80"/>
+      <w:outlineLvl w:val="4"/>
     </w:pPr>
     <w:rPr>
       <w:color w:val="666666"/>
-      <w:sz w:val="22"/>
-      <w:szCs w:val="22"/>
     </w:rPr>
   </w:style>
   <w:style w:type="paragraph" w:styleId="Heading6">
     <w:name w:val="heading 6"/>
     <w:basedOn w:val="Normal"/>
     <w:next w:val="Normal"/>
+    <w:uiPriority w:val="9"/>
+    <w:semiHidden/>
+    <w:unhideWhenUsed/>
+    <w:qFormat/>
     <w:pPr>
-      <w:keepNext w:val="1"/>
-      <w:keepLines w:val="1"/>
-      <w:pageBreakBefore w:val="0"/>
-      <w:spacing w:after="80" w:before="240" w:lineRule="auto"/>
+      <w:keepNext/>
+      <w:keepLines/>
+      <w:spacing w:before="240" w:after="80"/>
+      <w:outlineLvl w:val="5"/>
     </w:pPr>
     <w:rPr>
-      <w:i w:val="1"/>
+      <w:i/>
       <w:color w:val="666666"/>
-      <w:sz w:val="22"/>
-      <w:szCs w:val="22"/>
     </w:rPr>
+  </w:style>
+  <w:style w:type="character" w:default="1" w:styleId="DefaultParagraphFont">
+    <w:name w:val="Default Paragraph Font"/>
+    <w:uiPriority w:val="1"/>
+    <w:semiHidden/>
+    <w:unhideWhenUsed/>
+  </w:style>
+  <w:style w:type="table" w:default="1" w:styleId="TableNormal">
+    <w:name w:val="Normal Table"/>
+    <w:uiPriority w:val="99"/>
+    <w:semiHidden/>
+    <w:unhideWhenUsed/>
+    <w:tblPr>
+      <w:tblInd w:w="0" w:type="dxa"/>
+      <w:tblCellMar>
+        <w:top w:w="0" w:type="dxa"/>
+        <w:left w:w="108" w:type="dxa"/>
+        <w:bottom w:w="0" w:type="dxa"/>
+        <w:right w:w="108" w:type="dxa"/>
+      </w:tblCellMar>
+    </w:tblPr>
+  </w:style>
+  <w:style w:type="numbering" w:default="1" w:styleId="NoList">
+    <w:name w:val="No List"/>
+    <w:uiPriority w:val="99"/>
+    <w:semiHidden/>
+    <w:unhideWhenUsed/>
   </w:style>
   <w:style w:type="paragraph" w:styleId="Title">
     <w:name w:val="Title"/>
     <w:basedOn w:val="Normal"/>
     <w:next w:val="Normal"/>
+    <w:uiPriority w:val="10"/>
+    <w:qFormat/>
     <w:pPr>
-      <w:keepNext w:val="1"/>
-      <w:keepLines w:val="1"/>
-      <w:pageBreakBefore w:val="0"/>
-      <w:spacing w:after="60" w:before="0" w:lineRule="auto"/>
+      <w:keepNext/>
+      <w:keepLines/>
+      <w:spacing w:after="60"/>
     </w:pPr>
     <w:rPr>
       <w:sz w:val="52"/>
@@ -617,15 +1029,14 @@
     <w:name w:val="Subtitle"/>
     <w:basedOn w:val="Normal"/>
     <w:next w:val="Normal"/>
+    <w:uiPriority w:val="11"/>
+    <w:qFormat/>
     <w:pPr>
-      <w:keepNext w:val="1"/>
-      <w:keepLines w:val="1"/>
-      <w:pageBreakBefore w:val="0"/>
-      <w:spacing w:after="320" w:before="0" w:lineRule="auto"/>
+      <w:keepNext/>
+      <w:keepLines/>
+      <w:spacing w:after="320"/>
     </w:pPr>
     <w:rPr>
-      <w:rFonts w:ascii="Arial" w:cs="Arial" w:eastAsia="Arial" w:hAnsi="Arial"/>
-      <w:i w:val="0"/>
       <w:color w:val="666666"/>
       <w:sz w:val="30"/>
       <w:szCs w:val="30"/>

</xml_diff>